<commit_message>
finished up word doc for physics sim
</commit_message>
<xml_diff>
--- a/Documentation/Physics Simulation Documentation.docx
+++ b/Documentation/Physics Simulation Documentation.docx
@@ -244,13 +244,313 @@
           <w:numId w:val="2"/>
         </w:numPr>
       </w:pPr>
-    </w:p>
+      <w:hyperlink r:id="rId5" w:history="1">
+        <w:r>
+          <w:rPr>
+            <w:rStyle w:val="Hyperlink"/>
+          </w:rPr>
+          <w:t>http://www.chrishecker.com/Rigid_Body_Dynamics</w:t>
+        </w:r>
+      </w:hyperlink>
+    </w:p>
+    <w:p>
+      <w:pPr>
+        <w:pStyle w:val="ListParagraph"/>
+        <w:numPr>
+          <w:ilvl w:val="0"/>
+          <w:numId w:val="2"/>
+        </w:numPr>
+      </w:pPr>
+      <w:r>
+        <w:rPr>
+          <w:i/>
+          <w:iCs/>
+        </w:rPr>
+        <w:t>AIE course tutorials and exercises (Advanced diploma of Professional Game Development, 2</w:t>
+      </w:r>
+      <w:r>
+        <w:rPr>
+          <w:i/>
+          <w:iCs/>
+          <w:vertAlign w:val="superscript"/>
+        </w:rPr>
+        <w:t>nd</w:t>
+      </w:r>
+      <w:r>
+        <w:rPr>
+          <w:i/>
+          <w:iCs/>
+        </w:rPr>
+        <w:t xml:space="preserve"> year)</w:t>
+      </w:r>
+    </w:p>
+    <w:p>
+      <w:pPr>
+        <w:pStyle w:val="ListParagraph"/>
+        <w:numPr>
+          <w:ilvl w:val="0"/>
+          <w:numId w:val="2"/>
+        </w:numPr>
+      </w:pPr>
+      <w:r>
+        <w:rPr>
+          <w:i/>
+          <w:iCs/>
+        </w:rPr>
+        <w:t>AIE course tutorials and exercises (Diploma of game development specializing in programming, 1</w:t>
+      </w:r>
+      <w:r>
+        <w:rPr>
+          <w:i/>
+          <w:iCs/>
+          <w:vertAlign w:val="superscript"/>
+        </w:rPr>
+        <w:t>st</w:t>
+      </w:r>
+      <w:r>
+        <w:rPr>
+          <w:i/>
+          <w:iCs/>
+        </w:rPr>
+        <w:t xml:space="preserve"> year)</w:t>
+      </w:r>
+    </w:p>
+    <w:p>
+      <w:pPr>
+        <w:pStyle w:val="ListParagraph"/>
+        <w:numPr>
+          <w:ilvl w:val="0"/>
+          <w:numId w:val="2"/>
+        </w:numPr>
+      </w:pPr>
+      <w:hyperlink r:id="rId6" w:history="1">
+        <w:r>
+          <w:rPr>
+            <w:rStyle w:val="Hyperlink"/>
+          </w:rPr>
+          <w:t>https://developer.mozilla.org/en-US/docs/Games/Techniques/3D_collision_detection</w:t>
+        </w:r>
+      </w:hyperlink>
+    </w:p>
+    <w:p/>
     <w:p>
       <w:r>
         <w:t xml:space="preserve"> </w:t>
       </w:r>
     </w:p>
-    <w:p/>
+    <w:p>
+      <w:pPr>
+        <w:rPr>
+          <w:b/>
+          <w:bCs/>
+        </w:rPr>
+      </w:pPr>
+      <w:r>
+        <w:rPr>
+          <w:b/>
+          <w:bCs/>
+        </w:rPr>
+        <w:t>Third-party libraries/code used to create and/or influenced this physics simulation</w:t>
+      </w:r>
+    </w:p>
+    <w:p>
+      <w:pPr>
+        <w:pStyle w:val="ListParagraph"/>
+        <w:numPr>
+          <w:ilvl w:val="0"/>
+          <w:numId w:val="3"/>
+        </w:numPr>
+        <w:rPr>
+          <w:rFonts w:cstheme="minorHAnsi"/>
+          <w:b/>
+          <w:bCs/>
+        </w:rPr>
+      </w:pPr>
+      <w:r>
+        <w:rPr>
+          <w:rFonts w:cstheme="minorHAnsi"/>
+          <w:i/>
+          <w:iCs/>
+        </w:rPr>
+        <w:t>AIE Bootstrap (</w:t>
+      </w:r>
+      <w:hyperlink r:id="rId7" w:tgtFrame="_blank" w:history="1">
+        <w:r>
+          <w:rPr>
+            <w:rStyle w:val="Hyperlink"/>
+            <w:rFonts w:cstheme="minorHAnsi"/>
+          </w:rPr>
+          <w:t>https://github.com/AcademyOfInteractiveEntertainment/aieBootstrap</w:t>
+        </w:r>
+      </w:hyperlink>
+      <w:r>
+        <w:rPr>
+          <w:rFonts w:cstheme="minorHAnsi"/>
+          <w:i/>
+          <w:iCs/>
+        </w:rPr>
+        <w:t>)</w:t>
+      </w:r>
+    </w:p>
+    <w:p>
+      <w:pPr>
+        <w:pStyle w:val="ListParagraph"/>
+        <w:numPr>
+          <w:ilvl w:val="0"/>
+          <w:numId w:val="3"/>
+        </w:numPr>
+        <w:rPr>
+          <w:rFonts w:cstheme="minorHAnsi"/>
+          <w:b/>
+          <w:bCs/>
+        </w:rPr>
+      </w:pPr>
+      <w:r>
+        <w:rPr>
+          <w:rFonts w:cstheme="minorHAnsi"/>
+          <w:i/>
+          <w:iCs/>
+        </w:rPr>
+        <w:t xml:space="preserve">OpenGL Mathematics library </w:t>
+      </w:r>
+      <w:r>
+        <w:rPr>
+          <w:rFonts w:cstheme="minorHAnsi"/>
+        </w:rPr>
+        <w:t>(</w:t>
+      </w:r>
+      <w:hyperlink r:id="rId8" w:history="1">
+        <w:r>
+          <w:rPr>
+            <w:rStyle w:val="Hyperlink"/>
+            <w:rFonts w:cstheme="minorHAnsi"/>
+          </w:rPr>
+          <w:t>https://github.com/g-truc/glm</w:t>
+        </w:r>
+      </w:hyperlink>
+      <w:r>
+        <w:rPr>
+          <w:rFonts w:cstheme="minorHAnsi"/>
+        </w:rPr>
+        <w:t>)</w:t>
+      </w:r>
+    </w:p>
+    <w:p>
+      <w:pPr>
+        <w:pStyle w:val="ListParagraph"/>
+        <w:numPr>
+          <w:ilvl w:val="0"/>
+          <w:numId w:val="3"/>
+        </w:numPr>
+        <w:rPr>
+          <w:rFonts w:cstheme="minorHAnsi"/>
+          <w:b/>
+          <w:bCs/>
+        </w:rPr>
+      </w:pPr>
+      <w:r>
+        <w:rPr>
+          <w:rFonts w:cstheme="minorHAnsi"/>
+          <w:i/>
+          <w:iCs/>
+        </w:rPr>
+        <w:t>OpenGL (</w:t>
+      </w:r>
+      <w:r>
+        <w:rPr>
+          <w:rFonts w:cstheme="minorHAnsi"/>
+        </w:rPr>
+        <w:t xml:space="preserve">GLFW </w:t>
+      </w:r>
+      <w:hyperlink r:id="rId9" w:history="1">
+        <w:r>
+          <w:rPr>
+            <w:rStyle w:val="Hyperlink"/>
+            <w:rFonts w:cstheme="minorHAnsi"/>
+          </w:rPr>
+          <w:t>https://www.glfw.org/</w:t>
+        </w:r>
+      </w:hyperlink>
+      <w:r>
+        <w:rPr>
+          <w:rFonts w:cstheme="minorHAnsi"/>
+        </w:rPr>
+        <w:t>)</w:t>
+      </w:r>
+    </w:p>
+    <w:p>
+      <w:pPr>
+        <w:pStyle w:val="ListParagraph"/>
+        <w:numPr>
+          <w:ilvl w:val="0"/>
+          <w:numId w:val="3"/>
+        </w:numPr>
+      </w:pPr>
+      <w:r>
+        <w:rPr>
+          <w:i/>
+          <w:iCs/>
+        </w:rPr>
+        <w:t>AIE course tutorials and exercises (Advanced diploma of Professional Game Development, 2</w:t>
+      </w:r>
+      <w:r>
+        <w:rPr>
+          <w:i/>
+          <w:iCs/>
+          <w:vertAlign w:val="superscript"/>
+        </w:rPr>
+        <w:t>nd</w:t>
+      </w:r>
+      <w:r>
+        <w:rPr>
+          <w:i/>
+          <w:iCs/>
+        </w:rPr>
+        <w:t xml:space="preserve"> year)</w:t>
+      </w:r>
+    </w:p>
+    <w:p>
+      <w:pPr>
+        <w:pStyle w:val="ListParagraph"/>
+        <w:numPr>
+          <w:ilvl w:val="0"/>
+          <w:numId w:val="3"/>
+        </w:numPr>
+      </w:pPr>
+      <w:r>
+        <w:rPr>
+          <w:i/>
+          <w:iCs/>
+        </w:rPr>
+        <w:t>AIE course tutorials and exercises (Diploma of game development specializing in programming, 1</w:t>
+      </w:r>
+      <w:r>
+        <w:rPr>
+          <w:i/>
+          <w:iCs/>
+          <w:vertAlign w:val="superscript"/>
+        </w:rPr>
+        <w:t>st</w:t>
+      </w:r>
+      <w:r>
+        <w:rPr>
+          <w:i/>
+          <w:iCs/>
+        </w:rPr>
+        <w:t xml:space="preserve"> year)</w:t>
+      </w:r>
+    </w:p>
+    <w:p>
+      <w:pPr>
+        <w:pStyle w:val="ListParagraph"/>
+        <w:ind w:left="1080"/>
+        <w:rPr>
+          <w:rFonts w:cstheme="minorHAnsi"/>
+          <w:b/>
+          <w:bCs/>
+        </w:rPr>
+      </w:pPr>
+    </w:p>
     <w:sectPr>
       <w:pgSz w:w="12240" w:h="15840"/>
       <w:pgMar w:top="1440" w:right="1440" w:bottom="1440" w:left="1440" w:header="720" w:footer="720" w:gutter="0"/>
@@ -264,6 +564,119 @@
 <file path=word/numbering.xml><?xml version="1.0" encoding="utf-8"?>
 <w:numbering xmlns:wpc="http://schemas.microsoft.com/office/word/2010/wordprocessingCanvas" xmlns:cx="http://schemas.microsoft.com/office/drawing/2014/chartex" xmlns:cx1="http://schemas.microsoft.com/office/drawing/2015/9/8/chartex" xmlns:cx2="http://schemas.microsoft.com/office/drawing/2015/10/21/chartex" xmlns:cx3="http://schemas.microsoft.com/office/drawing/2016/5/9/chartex" xmlns:cx4="http://schemas.microsoft.com/office/drawing/2016/5/10/chartex" xmlns:cx5="http://schemas.microsoft.com/office/drawing/2016/5/11/chartex" xmlns:cx6="http://schemas.microsoft.com/office/drawing/2016/5/12/chartex" xmlns:cx7="http://schemas.microsoft.com/office/drawing/2016/5/13/chartex" xmlns:cx8="http://schemas.microsoft.com/office/drawing/2016/5/14/chartex" xmlns:mc="http://schemas.openxmlformats.org/markup-compatibility/2006" xmlns:aink="http://schemas.microsoft.com/office/drawing/2016/ink" xmlns:am3d="http://schemas.microsoft.com/office/drawing/2017/model3d" xmlns:o="urn:schemas-microsoft-com:office:office" xmlns:r="http://schemas.openxmlformats.org/officeDocument/2006/relationships" xmlns:m="http://schemas.openxmlformats.org/officeDocument/2006/math" xmlns:v="urn:schemas-microsoft-com:vml" xmlns:wp14="http://schemas.microsoft.com/office/word/2010/wordprocessingDrawing" xmlns:wp="http://schemas.openxmlformats.org/drawingml/2006/wordprocessingDrawing" xmlns:w10="urn:schemas-microsoft-com:office:word" xmlns:w="http://schemas.openxmlformats.org/wordprocessingml/2006/main" xmlns:w14="http://schemas.microsoft.com/office/word/2010/wordml" xmlns:w15="http://schemas.microsoft.com/office/word/2012/wordml" xmlns:w16cex="http://schemas.microsoft.com/office/word/2018/wordml/cex" xmlns:w16cid="http://schemas.microsoft.com/office/word/2016/wordml/cid" xmlns:w16="http://schemas.microsoft.com/office/word/2018/wordml" xmlns:w16se="http://schemas.microsoft.com/office/word/2015/wordml/symex" xmlns:wpg="http://schemas.microsoft.com/office/word/2010/wordprocessingGroup" xmlns:wpi="http://schemas.microsoft.com/office/word/2010/wordprocessingInk" xmlns:wne="http://schemas.microsoft.com/office/word/2006/wordml" xmlns:wps="http://schemas.microsoft.com/office/word/2010/wordprocessingShape" mc:Ignorable="w14 w15 w16se w16cid w16 w16cex wp14">
   <w:abstractNum w:abstractNumId="0" w15:restartNumberingAfterBreak="0">
+    <w:nsid w:val="344D3562"/>
+    <w:multiLevelType w:val="hybridMultilevel"/>
+    <w:tmpl w:val="51D85944"/>
+    <w:lvl w:ilvl="0" w:tplc="04090001">
+      <w:start w:val="1"/>
+      <w:numFmt w:val="bullet"/>
+      <w:lvlText w:val=""/>
+      <w:lvlJc w:val="left"/>
+      <w:pPr>
+        <w:ind w:left="1440" w:hanging="360"/>
+      </w:pPr>
+      <w:rPr>
+        <w:rFonts w:ascii="Symbol" w:hAnsi="Symbol" w:hint="default"/>
+      </w:rPr>
+    </w:lvl>
+    <w:lvl w:ilvl="1" w:tplc="04090003" w:tentative="1">
+      <w:start w:val="1"/>
+      <w:numFmt w:val="bullet"/>
+      <w:lvlText w:val="o"/>
+      <w:lvlJc w:val="left"/>
+      <w:pPr>
+        <w:ind w:left="2160" w:hanging="360"/>
+      </w:pPr>
+      <w:rPr>
+        <w:rFonts w:ascii="Courier New" w:hAnsi="Courier New" w:cs="Courier New" w:hint="default"/>
+      </w:rPr>
+    </w:lvl>
+    <w:lvl w:ilvl="2" w:tplc="04090005" w:tentative="1">
+      <w:start w:val="1"/>
+      <w:numFmt w:val="bullet"/>
+      <w:lvlText w:val=""/>
+      <w:lvlJc w:val="left"/>
+      <w:pPr>
+        <w:ind w:left="2880" w:hanging="360"/>
+      </w:pPr>
+      <w:rPr>
+        <w:rFonts w:ascii="Wingdings" w:hAnsi="Wingdings" w:hint="default"/>
+      </w:rPr>
+    </w:lvl>
+    <w:lvl w:ilvl="3" w:tplc="04090001" w:tentative="1">
+      <w:start w:val="1"/>
+      <w:numFmt w:val="bullet"/>
+      <w:lvlText w:val=""/>
+      <w:lvlJc w:val="left"/>
+      <w:pPr>
+        <w:ind w:left="3600" w:hanging="360"/>
+      </w:pPr>
+      <w:rPr>
+        <w:rFonts w:ascii="Symbol" w:hAnsi="Symbol" w:hint="default"/>
+      </w:rPr>
+    </w:lvl>
+    <w:lvl w:ilvl="4" w:tplc="04090003" w:tentative="1">
+      <w:start w:val="1"/>
+      <w:numFmt w:val="bullet"/>
+      <w:lvlText w:val="o"/>
+      <w:lvlJc w:val="left"/>
+      <w:pPr>
+        <w:ind w:left="4320" w:hanging="360"/>
+      </w:pPr>
+      <w:rPr>
+        <w:rFonts w:ascii="Courier New" w:hAnsi="Courier New" w:cs="Courier New" w:hint="default"/>
+      </w:rPr>
+    </w:lvl>
+    <w:lvl w:ilvl="5" w:tplc="04090005" w:tentative="1">
+      <w:start w:val="1"/>
+      <w:numFmt w:val="bullet"/>
+      <w:lvlText w:val=""/>
+      <w:lvlJc w:val="left"/>
+      <w:pPr>
+        <w:ind w:left="5040" w:hanging="360"/>
+      </w:pPr>
+      <w:rPr>
+        <w:rFonts w:ascii="Wingdings" w:hAnsi="Wingdings" w:hint="default"/>
+      </w:rPr>
+    </w:lvl>
+    <w:lvl w:ilvl="6" w:tplc="04090001" w:tentative="1">
+      <w:start w:val="1"/>
+      <w:numFmt w:val="bullet"/>
+      <w:lvlText w:val=""/>
+      <w:lvlJc w:val="left"/>
+      <w:pPr>
+        <w:ind w:left="5760" w:hanging="360"/>
+      </w:pPr>
+      <w:rPr>
+        <w:rFonts w:ascii="Symbol" w:hAnsi="Symbol" w:hint="default"/>
+      </w:rPr>
+    </w:lvl>
+    <w:lvl w:ilvl="7" w:tplc="04090003" w:tentative="1">
+      <w:start w:val="1"/>
+      <w:numFmt w:val="bullet"/>
+      <w:lvlText w:val="o"/>
+      <w:lvlJc w:val="left"/>
+      <w:pPr>
+        <w:ind w:left="6480" w:hanging="360"/>
+      </w:pPr>
+      <w:rPr>
+        <w:rFonts w:ascii="Courier New" w:hAnsi="Courier New" w:cs="Courier New" w:hint="default"/>
+      </w:rPr>
+    </w:lvl>
+    <w:lvl w:ilvl="8" w:tplc="04090005" w:tentative="1">
+      <w:start w:val="1"/>
+      <w:numFmt w:val="bullet"/>
+      <w:lvlText w:val=""/>
+      <w:lvlJc w:val="left"/>
+      <w:pPr>
+        <w:ind w:left="7200" w:hanging="360"/>
+      </w:pPr>
+      <w:rPr>
+        <w:rFonts w:ascii="Wingdings" w:hAnsi="Wingdings" w:hint="default"/>
+      </w:rPr>
+    </w:lvl>
+  </w:abstractNum>
+  <w:abstractNum w:abstractNumId="1" w15:restartNumberingAfterBreak="0">
     <w:nsid w:val="4DC42771"/>
     <w:multiLevelType w:val="hybridMultilevel"/>
     <w:tmpl w:val="BFAA7DB6"/>
@@ -376,7 +789,7 @@
       </w:rPr>
     </w:lvl>
   </w:abstractNum>
-  <w:abstractNum w:abstractNumId="1" w15:restartNumberingAfterBreak="0">
+  <w:abstractNum w:abstractNumId="2" w15:restartNumberingAfterBreak="0">
     <w:nsid w:val="6B6E2798"/>
     <w:multiLevelType w:val="hybridMultilevel"/>
     <w:tmpl w:val="56DCC7E4"/>
@@ -490,9 +903,12 @@
     </w:lvl>
   </w:abstractNum>
   <w:num w:numId="1">
+    <w:abstractNumId w:val="2"/>
+  </w:num>
+  <w:num w:numId="2">
     <w:abstractNumId w:val="1"/>
   </w:num>
-  <w:num w:numId="2">
+  <w:num w:numId="3">
     <w:abstractNumId w:val="0"/>
   </w:num>
 </w:numbering>
@@ -935,6 +1351,29 @@
       <w:contextualSpacing/>
     </w:pPr>
   </w:style>
+  <w:style w:type="character" w:styleId="Hyperlink">
+    <w:name w:val="Hyperlink"/>
+    <w:basedOn w:val="DefaultParagraphFont"/>
+    <w:uiPriority w:val="99"/>
+    <w:unhideWhenUsed/>
+    <w:rsid w:val="00477120"/>
+    <w:rPr>
+      <w:color w:val="0563C1" w:themeColor="hyperlink"/>
+      <w:u w:val="single"/>
+    </w:rPr>
+  </w:style>
+  <w:style w:type="character" w:styleId="UnresolvedMention">
+    <w:name w:val="Unresolved Mention"/>
+    <w:basedOn w:val="DefaultParagraphFont"/>
+    <w:uiPriority w:val="99"/>
+    <w:semiHidden/>
+    <w:unhideWhenUsed/>
+    <w:rsid w:val="00477120"/>
+    <w:rPr>
+      <w:color w:val="605E5C"/>
+      <w:shd w:val="clear" w:color="auto" w:fill="E1DFDD"/>
+    </w:rPr>
+  </w:style>
 </w:styles>
 </file>
 

</xml_diff>